<commit_message>
Updated the document for Q6 with terraform destroy screenshots
</commit_message>
<xml_diff>
--- a/Documents/L00163455_Q6_File_1.docx
+++ b/Documents/L00163455_Q6_File_1.docx
@@ -94,7 +94,7 @@
                     </pic:cNvPicPr>
                   </pic:nvPicPr>
                   <pic:blipFill>
-                    <a:blip r:embed="rId6">
+                    <a:blip r:embed="rId7">
                       <a:extLst>
                         <a:ext uri="{28A0092B-C50C-407E-A947-70E740481C1C}">
                           <a14:useLocalDpi xmlns:a14="http://schemas.microsoft.com/office/drawing/2010/main" val="0"/>
@@ -179,7 +179,7 @@
                     <pic:cNvPicPr/>
                   </pic:nvPicPr>
                   <pic:blipFill>
-                    <a:blip r:embed="rId7"/>
+                    <a:blip r:embed="rId8"/>
                     <a:stretch>
                       <a:fillRect/>
                     </a:stretch>
@@ -229,7 +229,7 @@
                     </pic:cNvPicPr>
                   </pic:nvPicPr>
                   <pic:blipFill>
-                    <a:blip r:embed="rId8">
+                    <a:blip r:embed="rId9">
                       <a:extLst>
                         <a:ext uri="{28A0092B-C50C-407E-A947-70E740481C1C}">
                           <a14:useLocalDpi xmlns:a14="http://schemas.microsoft.com/office/drawing/2010/main" val="0"/>
@@ -334,7 +334,7 @@
                     <pic:cNvPicPr/>
                   </pic:nvPicPr>
                   <pic:blipFill>
-                    <a:blip r:embed="rId9"/>
+                    <a:blip r:embed="rId10"/>
                     <a:stretch>
                       <a:fillRect/>
                     </a:stretch>
@@ -418,7 +418,7 @@
                     </pic:cNvPicPr>
                   </pic:nvPicPr>
                   <pic:blipFill>
-                    <a:blip r:embed="rId10" cstate="print">
+                    <a:blip r:embed="rId11" cstate="print">
                       <a:extLst>
                         <a:ext uri="{28A0092B-C50C-407E-A947-70E740481C1C}">
                           <a14:useLocalDpi xmlns:a14="http://schemas.microsoft.com/office/drawing/2010/main" val="0"/>
@@ -486,7 +486,7 @@
                     <pic:cNvPicPr/>
                   </pic:nvPicPr>
                   <pic:blipFill>
-                    <a:blip r:embed="rId11"/>
+                    <a:blip r:embed="rId12"/>
                     <a:stretch>
                       <a:fillRect/>
                     </a:stretch>
@@ -507,13 +507,240 @@
         </w:drawing>
       </w:r>
     </w:p>
+    <w:p/>
+    <w:p>
+      <w:r>
+        <w:br w:type="page"/>
+      </w:r>
+    </w:p>
+    <w:p>
+      <w:r>
+        <w:lastRenderedPageBreak/>
+        <w:t>Figure 6: Executing the terraform destroy command to stop the AWS instance from running.</w:t>
+      </w:r>
+    </w:p>
+    <w:p>
+      <w:r>
+        <w:rPr>
+          <w:noProof/>
+        </w:rPr>
+        <w:drawing>
+          <wp:inline distT="0" distB="0" distL="0" distR="0" wp14:anchorId="2D2309C0" wp14:editId="6CE57040">
+            <wp:extent cx="5731510" cy="3162935"/>
+            <wp:effectExtent l="0" t="0" r="2540" b="0"/>
+            <wp:docPr id="7" name="Picture 7" descr="Text&#10;&#10;Description automatically generated"/>
+            <wp:cNvGraphicFramePr>
+              <a:graphicFrameLocks xmlns:a="http://schemas.openxmlformats.org/drawingml/2006/main" noChangeAspect="1"/>
+            </wp:cNvGraphicFramePr>
+            <a:graphic xmlns:a="http://schemas.openxmlformats.org/drawingml/2006/main">
+              <a:graphicData uri="http://schemas.openxmlformats.org/drawingml/2006/picture">
+                <pic:pic xmlns:pic="http://schemas.openxmlformats.org/drawingml/2006/picture">
+                  <pic:nvPicPr>
+                    <pic:cNvPr id="7" name="Picture 7" descr="Text&#10;&#10;Description automatically generated"/>
+                    <pic:cNvPicPr/>
+                  </pic:nvPicPr>
+                  <pic:blipFill>
+                    <a:blip r:embed="rId13"/>
+                    <a:stretch>
+                      <a:fillRect/>
+                    </a:stretch>
+                  </pic:blipFill>
+                  <pic:spPr>
+                    <a:xfrm>
+                      <a:off x="0" y="0"/>
+                      <a:ext cx="5731510" cy="3162935"/>
+                    </a:xfrm>
+                    <a:prstGeom prst="rect">
+                      <a:avLst/>
+                    </a:prstGeom>
+                  </pic:spPr>
+                </pic:pic>
+              </a:graphicData>
+            </a:graphic>
+          </wp:inline>
+        </w:drawing>
+      </w:r>
+    </w:p>
+    <w:p/>
+    <w:p/>
+    <w:p/>
+    <w:p>
+      <w:r>
+        <w:rPr>
+          <w:noProof/>
+        </w:rPr>
+        <w:drawing>
+          <wp:inline distT="0" distB="0" distL="0" distR="0" wp14:anchorId="7C056777" wp14:editId="42822AB3">
+            <wp:extent cx="5731510" cy="3538855"/>
+            <wp:effectExtent l="0" t="0" r="2540" b="4445"/>
+            <wp:docPr id="8" name="Picture 8" descr="Text&#10;&#10;Description automatically generated"/>
+            <wp:cNvGraphicFramePr>
+              <a:graphicFrameLocks xmlns:a="http://schemas.openxmlformats.org/drawingml/2006/main" noChangeAspect="1"/>
+            </wp:cNvGraphicFramePr>
+            <a:graphic xmlns:a="http://schemas.openxmlformats.org/drawingml/2006/main">
+              <a:graphicData uri="http://schemas.openxmlformats.org/drawingml/2006/picture">
+                <pic:pic xmlns:pic="http://schemas.openxmlformats.org/drawingml/2006/picture">
+                  <pic:nvPicPr>
+                    <pic:cNvPr id="8" name="Picture 8" descr="Text&#10;&#10;Description automatically generated"/>
+                    <pic:cNvPicPr/>
+                  </pic:nvPicPr>
+                  <pic:blipFill>
+                    <a:blip r:embed="rId14"/>
+                    <a:stretch>
+                      <a:fillRect/>
+                    </a:stretch>
+                  </pic:blipFill>
+                  <pic:spPr>
+                    <a:xfrm>
+                      <a:off x="0" y="0"/>
+                      <a:ext cx="5731510" cy="3538855"/>
+                    </a:xfrm>
+                    <a:prstGeom prst="rect">
+                      <a:avLst/>
+                    </a:prstGeom>
+                  </pic:spPr>
+                </pic:pic>
+              </a:graphicData>
+            </a:graphic>
+          </wp:inline>
+        </w:drawing>
+      </w:r>
+    </w:p>
+    <w:p/>
+    <w:p>
+      <w:r>
+        <w:br w:type="page"/>
+      </w:r>
+    </w:p>
+    <w:p>
+      <w:r>
+        <w:lastRenderedPageBreak/>
+        <w:t xml:space="preserve">Figure 7: AWS Instance stopped after </w:t>
+      </w:r>
+      <w:proofErr w:type="gramStart"/>
+      <w:r>
+        <w:t>t</w:t>
+      </w:r>
+      <w:r>
+        <w:t>erraform</w:t>
+      </w:r>
+      <w:proofErr w:type="gramEnd"/>
+      <w:r>
+        <w:t xml:space="preserve"> destroy command has been executed.</w:t>
+      </w:r>
+    </w:p>
+    <w:p>
+      <w:r>
+        <w:rPr>
+          <w:noProof/>
+        </w:rPr>
+        <w:drawing>
+          <wp:inline distT="0" distB="0" distL="0" distR="0" wp14:anchorId="016170A0" wp14:editId="2F892160">
+            <wp:extent cx="5715000" cy="2732405"/>
+            <wp:effectExtent l="0" t="0" r="0" b="0"/>
+            <wp:docPr id="10" name="Picture 10"/>
+            <wp:cNvGraphicFramePr>
+              <a:graphicFrameLocks xmlns:a="http://schemas.openxmlformats.org/drawingml/2006/main" noChangeAspect="1"/>
+            </wp:cNvGraphicFramePr>
+            <a:graphic xmlns:a="http://schemas.openxmlformats.org/drawingml/2006/main">
+              <a:graphicData uri="http://schemas.openxmlformats.org/drawingml/2006/picture">
+                <pic:pic xmlns:pic="http://schemas.openxmlformats.org/drawingml/2006/picture">
+                  <pic:nvPicPr>
+                    <pic:cNvPr id="0" name="Picture 1"/>
+                    <pic:cNvPicPr>
+                      <a:picLocks noChangeAspect="1" noChangeArrowheads="1"/>
+                    </pic:cNvPicPr>
+                  </pic:nvPicPr>
+                  <pic:blipFill>
+                    <a:blip r:embed="rId15" cstate="print">
+                      <a:extLst>
+                        <a:ext uri="{28A0092B-C50C-407E-A947-70E740481C1C}">
+                          <a14:useLocalDpi xmlns:a14="http://schemas.microsoft.com/office/drawing/2010/main" val="0"/>
+                        </a:ext>
+                      </a:extLst>
+                    </a:blip>
+                    <a:srcRect/>
+                    <a:stretch>
+                      <a:fillRect/>
+                    </a:stretch>
+                  </pic:blipFill>
+                  <pic:spPr bwMode="auto">
+                    <a:xfrm>
+                      <a:off x="0" y="0"/>
+                      <a:ext cx="5715000" cy="2732405"/>
+                    </a:xfrm>
+                    <a:prstGeom prst="rect">
+                      <a:avLst/>
+                    </a:prstGeom>
+                    <a:noFill/>
+                    <a:ln>
+                      <a:noFill/>
+                    </a:ln>
+                  </pic:spPr>
+                </pic:pic>
+              </a:graphicData>
+            </a:graphic>
+          </wp:inline>
+        </w:drawing>
+      </w:r>
+    </w:p>
+    <w:p/>
+    <w:p/>
+    <w:p/>
+    <w:p>
+      <w:r>
+        <w:t>Figure 8: Summary details of terminated AWS instance created using terraform.</w:t>
+      </w:r>
+    </w:p>
+    <w:p>
+      <w:r>
+        <w:rPr>
+          <w:noProof/>
+        </w:rPr>
+        <w:drawing>
+          <wp:inline distT="0" distB="0" distL="0" distR="0" wp14:anchorId="3CF2B5D5" wp14:editId="77C47757">
+            <wp:extent cx="5731510" cy="2687320"/>
+            <wp:effectExtent l="0" t="0" r="2540" b="0"/>
+            <wp:docPr id="9" name="Picture 9" descr="A screenshot of a computer&#10;&#10;Description automatically generated"/>
+            <wp:cNvGraphicFramePr>
+              <a:graphicFrameLocks xmlns:a="http://schemas.openxmlformats.org/drawingml/2006/main" noChangeAspect="1"/>
+            </wp:cNvGraphicFramePr>
+            <a:graphic xmlns:a="http://schemas.openxmlformats.org/drawingml/2006/main">
+              <a:graphicData uri="http://schemas.openxmlformats.org/drawingml/2006/picture">
+                <pic:pic xmlns:pic="http://schemas.openxmlformats.org/drawingml/2006/picture">
+                  <pic:nvPicPr>
+                    <pic:cNvPr id="9" name="Picture 9" descr="A screenshot of a computer&#10;&#10;Description automatically generated"/>
+                    <pic:cNvPicPr/>
+                  </pic:nvPicPr>
+                  <pic:blipFill>
+                    <a:blip r:embed="rId16"/>
+                    <a:stretch>
+                      <a:fillRect/>
+                    </a:stretch>
+                  </pic:blipFill>
+                  <pic:spPr>
+                    <a:xfrm>
+                      <a:off x="0" y="0"/>
+                      <a:ext cx="5731510" cy="2687320"/>
+                    </a:xfrm>
+                    <a:prstGeom prst="rect">
+                      <a:avLst/>
+                    </a:prstGeom>
+                  </pic:spPr>
+                </pic:pic>
+              </a:graphicData>
+            </a:graphic>
+          </wp:inline>
+        </w:drawing>
+      </w:r>
+    </w:p>
     <w:sectPr>
-      <w:headerReference w:type="even" r:id="rId12"/>
-      <w:headerReference w:type="default" r:id="rId13"/>
-      <w:footerReference w:type="even" r:id="rId14"/>
-      <w:footerReference w:type="default" r:id="rId15"/>
-      <w:headerReference w:type="first" r:id="rId16"/>
-      <w:footerReference w:type="first" r:id="rId17"/>
+      <w:headerReference w:type="even" r:id="rId17"/>
+      <w:headerReference w:type="default" r:id="rId18"/>
+      <w:footerReference w:type="even" r:id="rId19"/>
+      <w:footerReference w:type="default" r:id="rId20"/>
+      <w:headerReference w:type="first" r:id="rId21"/>
+      <w:footerReference w:type="first" r:id="rId22"/>
       <w:pgSz w:w="11906" w:h="16838"/>
       <w:pgMar w:top="1440" w:right="1440" w:bottom="1440" w:left="1440" w:header="708" w:footer="708" w:gutter="0"/>
       <w:cols w:space="708"/>
@@ -1410,4 +1637,16 @@
     </a:ext>
   </a:extLst>
 </a:theme>
+</file>
+
+<file path=customXml/item1.xml><?xml version="1.0" encoding="utf-8"?>
+<b:Sources xmlns:b="http://schemas.openxmlformats.org/officeDocument/2006/bibliography" xmlns="http://schemas.openxmlformats.org/officeDocument/2006/bibliography" SelectedStyle="\APASixthEditionOfficeOnline.xsl" StyleName="APA" Version="6"/>
+</file>
+
+<file path=customXml/itemProps1.xml><?xml version="1.0" encoding="utf-8"?>
+<ds:datastoreItem xmlns:ds="http://schemas.openxmlformats.org/officeDocument/2006/customXml" ds:itemID="{A92D3AEF-E0B8-4842-B0C2-0CC9794BF5CB}">
+  <ds:schemaRefs>
+    <ds:schemaRef ds:uri="http://schemas.openxmlformats.org/officeDocument/2006/bibliography"/>
+  </ds:schemaRefs>
+</ds:datastoreItem>
 </file>
</xml_diff>